<commit_message>
Commit the final assignment report (and in PDF).
</commit_message>
<xml_diff>
--- a/PA 3/PA3-Assignment-Report.docx
+++ b/PA 3/PA3-Assignment-Report.docx
@@ -1,6 +1,6 @@
 
 <file path=word/document.xml><?xml version="1.0" encoding="utf-8"?>
-<w:document xmlns:wpc="http://schemas.microsoft.com/office/word/2010/wordprocessingCanvas" xmlns:mc="http://schemas.openxmlformats.org/markup-compatibility/2006" xmlns:o="urn:schemas-microsoft-com:office:office" xmlns:r="http://schemas.openxmlformats.org/officeDocument/2006/relationships" xmlns:m="http://schemas.openxmlformats.org/officeDocument/2006/math" xmlns:v="urn:schemas-microsoft-com:vml" xmlns:wp14="http://schemas.microsoft.com/office/word/2010/wordprocessingDrawing" xmlns:wp="http://schemas.openxmlformats.org/drawingml/2006/wordprocessingDrawing" xmlns:w10="urn:schemas-microsoft-com:office:word" xmlns:w="http://schemas.openxmlformats.org/wordprocessingml/2006/main" xmlns:w14="http://schemas.microsoft.com/office/word/2010/wordml" xmlns:wpg="http://schemas.microsoft.com/office/word/2010/wordprocessingGroup" xmlns:wpi="http://schemas.microsoft.com/office/word/2010/wordprocessingInk" xmlns:wne="http://schemas.microsoft.com/office/word/2006/wordml" xmlns:wps="http://schemas.microsoft.com/office/word/2010/wordprocessingShape" mc:Ignorable="w14 wp14">
+<w:document xmlns:wpc="http://schemas.microsoft.com/office/word/2010/wordprocessingCanvas" xmlns:mo="http://schemas.microsoft.com/office/mac/office/2008/main" xmlns:mc="http://schemas.openxmlformats.org/markup-compatibility/2006" xmlns:mv="urn:schemas-microsoft-com:mac:vml" xmlns:o="urn:schemas-microsoft-com:office:office" xmlns:r="http://schemas.openxmlformats.org/officeDocument/2006/relationships" xmlns:m="http://schemas.openxmlformats.org/officeDocument/2006/math" xmlns:v="urn:schemas-microsoft-com:vml" xmlns:wp14="http://schemas.microsoft.com/office/word/2010/wordprocessingDrawing" xmlns:wp="http://schemas.openxmlformats.org/drawingml/2006/wordprocessingDrawing" xmlns:w10="urn:schemas-microsoft-com:office:word" xmlns:w="http://schemas.openxmlformats.org/wordprocessingml/2006/main" xmlns:w14="http://schemas.microsoft.com/office/word/2010/wordml" xmlns:wpg="http://schemas.microsoft.com/office/word/2010/wordprocessingGroup" xmlns:wpi="http://schemas.microsoft.com/office/word/2010/wordprocessingInk" xmlns:wne="http://schemas.microsoft.com/office/word/2006/wordml" xmlns:wps="http://schemas.microsoft.com/office/word/2010/wordprocessingShape" mc:Ignorable="w14 wp14">
   <w:body>
     <w:p>
       <w:pPr>
@@ -31,6 +31,8 @@
           <w:szCs w:val="28"/>
         </w:rPr>
       </w:pPr>
+      <w:bookmarkStart w:id="0" w:name="_GoBack"/>
+      <w:bookmarkEnd w:id="0"/>
       <w:r>
         <w:rPr>
           <w:rFonts w:ascii="Courier New" w:hAnsi="Courier New" w:cs="Courier New"/>
@@ -366,25 +368,7 @@
           <w:sz w:val="20"/>
           <w:szCs w:val="20"/>
         </w:rPr>
-        <w:t xml:space="preserve">of a </w:t>
-      </w:r>
-      <w:proofErr w:type="spellStart"/>
-      <w:r>
-        <w:rPr>
-          <w:rFonts w:ascii="Courier New" w:hAnsi="Courier New" w:cs="Courier New"/>
-          <w:sz w:val="20"/>
-          <w:szCs w:val="20"/>
-        </w:rPr>
-        <w:t>CipherTalk</w:t>
-      </w:r>
-      <w:proofErr w:type="spellEnd"/>
-      <w:r>
-        <w:rPr>
-          <w:rFonts w:ascii="Courier New" w:hAnsi="Courier New" w:cs="Courier New"/>
-          <w:sz w:val="20"/>
-          <w:szCs w:val="20"/>
-        </w:rPr>
-        <w:t xml:space="preserve"> </w:t>
+        <w:t xml:space="preserve">of a CipherTalk </w:t>
       </w:r>
       <w:r>
         <w:rPr>
@@ -400,25 +384,7 @@
           <w:sz w:val="20"/>
           <w:szCs w:val="20"/>
         </w:rPr>
-        <w:t xml:space="preserve">Alice, and a </w:t>
-      </w:r>
-      <w:proofErr w:type="spellStart"/>
-      <w:r>
-        <w:rPr>
-          <w:rFonts w:ascii="Courier New" w:hAnsi="Courier New" w:cs="Courier New"/>
-          <w:sz w:val="20"/>
-          <w:szCs w:val="20"/>
-        </w:rPr>
-        <w:t>CipherListen</w:t>
-      </w:r>
-      <w:proofErr w:type="spellEnd"/>
-      <w:r>
-        <w:rPr>
-          <w:rFonts w:ascii="Courier New" w:hAnsi="Courier New" w:cs="Courier New"/>
-          <w:sz w:val="20"/>
-          <w:szCs w:val="20"/>
-        </w:rPr>
-        <w:t xml:space="preserve"> class for Bob. To send a secure message from Alice to Bob, you first execute Bob's program and specify the TCP port on which it will listen for a </w:t>
+        <w:t xml:space="preserve">Alice, and a CipherListen class for Bob. To send a secure message from Alice to Bob, you first execute Bob's program and specify the TCP port on which it will listen for a </w:t>
       </w:r>
       <w:r>
         <w:rPr>
@@ -1238,25 +1204,7 @@
           <w:sz w:val="20"/>
           <w:szCs w:val="20"/>
         </w:rPr>
-        <w:t xml:space="preserve">java </w:t>
-      </w:r>
-      <w:proofErr w:type="spellStart"/>
-      <w:r>
-        <w:rPr>
-          <w:rFonts w:ascii="Courier New" w:hAnsi="Courier New" w:cs="Courier New"/>
-          <w:sz w:val="20"/>
-          <w:szCs w:val="20"/>
-        </w:rPr>
-        <w:t>CipherListen</w:t>
-      </w:r>
-      <w:proofErr w:type="spellEnd"/>
-      <w:r>
-        <w:rPr>
-          <w:rFonts w:ascii="Courier New" w:hAnsi="Courier New" w:cs="Courier New"/>
-          <w:sz w:val="20"/>
-          <w:szCs w:val="20"/>
-        </w:rPr>
-        <w:t xml:space="preserve"> -p 6000 </w:t>
+        <w:t xml:space="preserve">java CipherListen -p 6000 </w:t>
       </w:r>
       <w:r>
         <w:rPr>
@@ -1372,18 +1320,8 @@
           <w:sz w:val="20"/>
           <w:szCs w:val="20"/>
         </w:rPr>
-        <w:t xml:space="preserve">    Starting </w:t>
-      </w:r>
-      <w:proofErr w:type="spellStart"/>
-      <w:r>
-        <w:rPr>
-          <w:rFonts w:ascii="Courier New" w:hAnsi="Courier New" w:cs="Courier New"/>
-          <w:sz w:val="20"/>
-          <w:szCs w:val="20"/>
-        </w:rPr>
-        <w:t>CipherListen</w:t>
-      </w:r>
-      <w:proofErr w:type="spellEnd"/>
+        <w:t xml:space="preserve">    Starting CipherListen</w:t>
+      </w:r>
     </w:p>
     <w:p>
       <w:pPr>
@@ -1612,25 +1550,7 @@
           <w:sz w:val="20"/>
           <w:szCs w:val="20"/>
         </w:rPr>
-        <w:t xml:space="preserve">java </w:t>
-      </w:r>
-      <w:proofErr w:type="spellStart"/>
-      <w:r>
-        <w:rPr>
-          <w:rFonts w:ascii="Courier New" w:hAnsi="Courier New" w:cs="Courier New"/>
-          <w:sz w:val="20"/>
-          <w:szCs w:val="20"/>
-        </w:rPr>
-        <w:t>CipherTalk</w:t>
-      </w:r>
-      <w:proofErr w:type="spellEnd"/>
-      <w:r>
-        <w:rPr>
-          <w:rFonts w:ascii="Courier New" w:hAnsi="Courier New" w:cs="Courier New"/>
-          <w:sz w:val="20"/>
-          <w:szCs w:val="20"/>
-        </w:rPr>
-        <w:t xml:space="preserve"> -a 192.168.1.11 -p 6000 -m 'This is secure!' -v</w:t>
+        <w:t>java CipherTalk -a 192.168.1.11 -p 6000 -m 'This is secure!' -v</w:t>
       </w:r>
     </w:p>
     <w:p>
@@ -1730,25 +1650,7 @@
           <w:sz w:val="20"/>
           <w:szCs w:val="20"/>
         </w:rPr>
-        <w:t xml:space="preserve">    Starting </w:t>
-      </w:r>
-      <w:proofErr w:type="spellStart"/>
-      <w:r>
-        <w:rPr>
-          <w:rFonts w:ascii="Courier New" w:hAnsi="Courier New" w:cs="Courier New"/>
-          <w:sz w:val="20"/>
-          <w:szCs w:val="20"/>
-        </w:rPr>
-        <w:t>CipherTalk</w:t>
-      </w:r>
-      <w:proofErr w:type="spellEnd"/>
-      <w:r>
-        <w:rPr>
-          <w:rFonts w:ascii="Courier New" w:hAnsi="Courier New" w:cs="Courier New"/>
-          <w:sz w:val="20"/>
-          <w:szCs w:val="20"/>
-        </w:rPr>
-        <w:t xml:space="preserve"> Transmission</w:t>
+        <w:t xml:space="preserve">    Starting CipherTalk Transmission</w:t>
       </w:r>
     </w:p>
     <w:p>
@@ -3224,25 +3126,7 @@
           <w:sz w:val="20"/>
           <w:szCs w:val="20"/>
         </w:rPr>
-        <w:t xml:space="preserve">The </w:t>
-      </w:r>
-      <w:proofErr w:type="spellStart"/>
-      <w:r>
-        <w:rPr>
-          <w:rFonts w:ascii="Courier New" w:hAnsi="Courier New" w:cs="Courier New"/>
-          <w:sz w:val="20"/>
-          <w:szCs w:val="20"/>
-        </w:rPr>
-        <w:t>ciphertext</w:t>
-      </w:r>
-      <w:proofErr w:type="spellEnd"/>
-      <w:r>
-        <w:rPr>
-          <w:rFonts w:ascii="Courier New" w:hAnsi="Courier New" w:cs="Courier New"/>
-          <w:sz w:val="20"/>
-          <w:szCs w:val="20"/>
-        </w:rPr>
-        <w:t xml:space="preserve"> in hex is:</w:t>
+        <w:t>The ciphertext in hex is:</w:t>
       </w:r>
     </w:p>
     <w:p>
@@ -3507,163 +3391,126 @@
           <w:sz w:val="20"/>
           <w:szCs w:val="20"/>
         </w:rPr>
-        <w:t xml:space="preserve">Combining all the </w:t>
-      </w:r>
-      <w:proofErr w:type="spellStart"/>
-      <w:r>
-        <w:rPr>
-          <w:rFonts w:ascii="Courier New" w:hAnsi="Courier New" w:cs="Courier New"/>
-          <w:sz w:val="20"/>
-          <w:szCs w:val="20"/>
-        </w:rPr>
-        <w:t>ciphertext</w:t>
-      </w:r>
-      <w:proofErr w:type="spellEnd"/>
-      <w:r>
-        <w:rPr>
-          <w:rFonts w:ascii="Courier New" w:hAnsi="Courier New" w:cs="Courier New"/>
-          <w:sz w:val="20"/>
-          <w:szCs w:val="20"/>
-        </w:rPr>
-        <w:t xml:space="preserve"> bytes</w:t>
-      </w:r>
-    </w:p>
-    <w:p>
-      <w:pPr>
-        <w:widowControl w:val="0"/>
-        <w:tabs>
-          <w:tab w:val="left" w:pos="560"/>
-          <w:tab w:val="left" w:pos="1120"/>
-          <w:tab w:val="left" w:pos="1680"/>
-          <w:tab w:val="left" w:pos="2240"/>
-          <w:tab w:val="left" w:pos="2800"/>
-          <w:tab w:val="left" w:pos="3360"/>
-          <w:tab w:val="left" w:pos="3920"/>
-          <w:tab w:val="left" w:pos="4480"/>
-          <w:tab w:val="left" w:pos="5040"/>
-          <w:tab w:val="left" w:pos="5600"/>
-          <w:tab w:val="left" w:pos="6160"/>
-          <w:tab w:val="left" w:pos="6720"/>
-        </w:tabs>
-        <w:autoSpaceDE w:val="0"/>
-        <w:autoSpaceDN w:val="0"/>
-        <w:adjustRightInd w:val="0"/>
-        <w:spacing w:after="0" w:line="300" w:lineRule="auto"/>
-        <w:rPr>
-          <w:rFonts w:ascii="Courier New" w:hAnsi="Courier New" w:cs="Courier New"/>
-          <w:sz w:val="20"/>
-          <w:szCs w:val="20"/>
-        </w:rPr>
-      </w:pPr>
-      <w:r>
-        <w:rPr>
-          <w:rFonts w:ascii="Courier New" w:hAnsi="Courier New" w:cs="Courier New"/>
-          <w:sz w:val="20"/>
-          <w:szCs w:val="20"/>
-        </w:rPr>
-        <w:t xml:space="preserve">Sending the </w:t>
-      </w:r>
-      <w:proofErr w:type="spellStart"/>
-      <w:r>
-        <w:rPr>
-          <w:rFonts w:ascii="Courier New" w:hAnsi="Courier New" w:cs="Courier New"/>
-          <w:sz w:val="20"/>
-          <w:szCs w:val="20"/>
-        </w:rPr>
-        <w:t>ciphertext</w:t>
-      </w:r>
-      <w:proofErr w:type="spellEnd"/>
-      <w:r>
-        <w:rPr>
-          <w:rFonts w:ascii="Courier New" w:hAnsi="Courier New" w:cs="Courier New"/>
-          <w:sz w:val="20"/>
-          <w:szCs w:val="20"/>
-        </w:rPr>
-        <w:t xml:space="preserve"> to Bob...</w:t>
-      </w:r>
-    </w:p>
-    <w:p>
-      <w:pPr>
-        <w:widowControl w:val="0"/>
-        <w:tabs>
-          <w:tab w:val="left" w:pos="560"/>
-          <w:tab w:val="left" w:pos="1120"/>
-          <w:tab w:val="left" w:pos="1680"/>
-          <w:tab w:val="left" w:pos="2240"/>
-          <w:tab w:val="left" w:pos="2800"/>
-          <w:tab w:val="left" w:pos="3360"/>
-          <w:tab w:val="left" w:pos="3920"/>
-          <w:tab w:val="left" w:pos="4480"/>
-          <w:tab w:val="left" w:pos="5040"/>
-          <w:tab w:val="left" w:pos="5600"/>
-          <w:tab w:val="left" w:pos="6160"/>
-          <w:tab w:val="left" w:pos="6720"/>
-        </w:tabs>
-        <w:autoSpaceDE w:val="0"/>
-        <w:autoSpaceDN w:val="0"/>
-        <w:adjustRightInd w:val="0"/>
-        <w:spacing w:after="0" w:line="300" w:lineRule="auto"/>
-        <w:rPr>
-          <w:rFonts w:ascii="Courier New" w:hAnsi="Courier New" w:cs="Courier New"/>
-          <w:sz w:val="20"/>
-          <w:szCs w:val="20"/>
-        </w:rPr>
-      </w:pPr>
-    </w:p>
-    <w:p>
-      <w:pPr>
-        <w:widowControl w:val="0"/>
-        <w:tabs>
-          <w:tab w:val="left" w:pos="560"/>
-          <w:tab w:val="left" w:pos="1120"/>
-          <w:tab w:val="left" w:pos="1680"/>
-          <w:tab w:val="left" w:pos="2240"/>
-          <w:tab w:val="left" w:pos="2800"/>
-          <w:tab w:val="left" w:pos="3360"/>
-          <w:tab w:val="left" w:pos="3920"/>
-          <w:tab w:val="left" w:pos="4480"/>
-          <w:tab w:val="left" w:pos="5040"/>
-          <w:tab w:val="left" w:pos="5600"/>
-          <w:tab w:val="left" w:pos="6160"/>
-          <w:tab w:val="left" w:pos="6720"/>
-        </w:tabs>
-        <w:autoSpaceDE w:val="0"/>
-        <w:autoSpaceDN w:val="0"/>
-        <w:adjustRightInd w:val="0"/>
-        <w:spacing w:after="0" w:line="300" w:lineRule="auto"/>
-        <w:rPr>
-          <w:rFonts w:ascii="Courier New" w:hAnsi="Courier New" w:cs="Courier New"/>
-          <w:sz w:val="20"/>
-          <w:szCs w:val="20"/>
-        </w:rPr>
-      </w:pPr>
-    </w:p>
-    <w:p>
-      <w:pPr>
-        <w:widowControl w:val="0"/>
-        <w:tabs>
-          <w:tab w:val="left" w:pos="560"/>
-          <w:tab w:val="left" w:pos="1120"/>
-          <w:tab w:val="left" w:pos="1680"/>
-          <w:tab w:val="left" w:pos="2240"/>
-          <w:tab w:val="left" w:pos="2800"/>
-          <w:tab w:val="left" w:pos="3360"/>
-          <w:tab w:val="left" w:pos="3920"/>
-          <w:tab w:val="left" w:pos="4480"/>
-          <w:tab w:val="left" w:pos="5040"/>
-          <w:tab w:val="left" w:pos="5600"/>
-          <w:tab w:val="left" w:pos="6160"/>
-          <w:tab w:val="left" w:pos="6720"/>
-        </w:tabs>
-        <w:autoSpaceDE w:val="0"/>
-        <w:autoSpaceDN w:val="0"/>
-        <w:adjustRightInd w:val="0"/>
-        <w:spacing w:after="0" w:line="300" w:lineRule="auto"/>
-        <w:rPr>
-          <w:rFonts w:ascii="Courier New" w:hAnsi="Courier New" w:cs="Courier New"/>
-        </w:rPr>
-      </w:pPr>
-      <w:bookmarkStart w:id="0" w:name="_GoBack"/>
+        <w:t>Combining all the ciphertext bytes</w:t>
+      </w:r>
+    </w:p>
+    <w:p>
+      <w:pPr>
+        <w:widowControl w:val="0"/>
+        <w:tabs>
+          <w:tab w:val="left" w:pos="560"/>
+          <w:tab w:val="left" w:pos="1120"/>
+          <w:tab w:val="left" w:pos="1680"/>
+          <w:tab w:val="left" w:pos="2240"/>
+          <w:tab w:val="left" w:pos="2800"/>
+          <w:tab w:val="left" w:pos="3360"/>
+          <w:tab w:val="left" w:pos="3920"/>
+          <w:tab w:val="left" w:pos="4480"/>
+          <w:tab w:val="left" w:pos="5040"/>
+          <w:tab w:val="left" w:pos="5600"/>
+          <w:tab w:val="left" w:pos="6160"/>
+          <w:tab w:val="left" w:pos="6720"/>
+        </w:tabs>
+        <w:autoSpaceDE w:val="0"/>
+        <w:autoSpaceDN w:val="0"/>
+        <w:adjustRightInd w:val="0"/>
+        <w:spacing w:after="0" w:line="300" w:lineRule="auto"/>
+        <w:rPr>
+          <w:rFonts w:ascii="Courier New" w:hAnsi="Courier New" w:cs="Courier New"/>
+          <w:sz w:val="20"/>
+          <w:szCs w:val="20"/>
+        </w:rPr>
+      </w:pPr>
+      <w:r>
+        <w:rPr>
+          <w:rFonts w:ascii="Courier New" w:hAnsi="Courier New" w:cs="Courier New"/>
+          <w:sz w:val="20"/>
+          <w:szCs w:val="20"/>
+        </w:rPr>
+        <w:t>Sending the ciphertext to Bob...</w:t>
+      </w:r>
+    </w:p>
+    <w:p>
+      <w:pPr>
+        <w:widowControl w:val="0"/>
+        <w:tabs>
+          <w:tab w:val="left" w:pos="560"/>
+          <w:tab w:val="left" w:pos="1120"/>
+          <w:tab w:val="left" w:pos="1680"/>
+          <w:tab w:val="left" w:pos="2240"/>
+          <w:tab w:val="left" w:pos="2800"/>
+          <w:tab w:val="left" w:pos="3360"/>
+          <w:tab w:val="left" w:pos="3920"/>
+          <w:tab w:val="left" w:pos="4480"/>
+          <w:tab w:val="left" w:pos="5040"/>
+          <w:tab w:val="left" w:pos="5600"/>
+          <w:tab w:val="left" w:pos="6160"/>
+          <w:tab w:val="left" w:pos="6720"/>
+        </w:tabs>
+        <w:autoSpaceDE w:val="0"/>
+        <w:autoSpaceDN w:val="0"/>
+        <w:adjustRightInd w:val="0"/>
+        <w:spacing w:after="0" w:line="300" w:lineRule="auto"/>
+        <w:rPr>
+          <w:rFonts w:ascii="Courier New" w:hAnsi="Courier New" w:cs="Courier New"/>
+          <w:sz w:val="20"/>
+          <w:szCs w:val="20"/>
+        </w:rPr>
+      </w:pPr>
+    </w:p>
+    <w:p>
+      <w:pPr>
+        <w:widowControl w:val="0"/>
+        <w:tabs>
+          <w:tab w:val="left" w:pos="560"/>
+          <w:tab w:val="left" w:pos="1120"/>
+          <w:tab w:val="left" w:pos="1680"/>
+          <w:tab w:val="left" w:pos="2240"/>
+          <w:tab w:val="left" w:pos="2800"/>
+          <w:tab w:val="left" w:pos="3360"/>
+          <w:tab w:val="left" w:pos="3920"/>
+          <w:tab w:val="left" w:pos="4480"/>
+          <w:tab w:val="left" w:pos="5040"/>
+          <w:tab w:val="left" w:pos="5600"/>
+          <w:tab w:val="left" w:pos="6160"/>
+          <w:tab w:val="left" w:pos="6720"/>
+        </w:tabs>
+        <w:autoSpaceDE w:val="0"/>
+        <w:autoSpaceDN w:val="0"/>
+        <w:adjustRightInd w:val="0"/>
+        <w:spacing w:after="0" w:line="300" w:lineRule="auto"/>
+        <w:rPr>
+          <w:rFonts w:ascii="Courier New" w:hAnsi="Courier New" w:cs="Courier New"/>
+          <w:sz w:val="20"/>
+          <w:szCs w:val="20"/>
+        </w:rPr>
+      </w:pPr>
+    </w:p>
+    <w:p>
+      <w:pPr>
+        <w:widowControl w:val="0"/>
+        <w:tabs>
+          <w:tab w:val="left" w:pos="560"/>
+          <w:tab w:val="left" w:pos="1120"/>
+          <w:tab w:val="left" w:pos="1680"/>
+          <w:tab w:val="left" w:pos="2240"/>
+          <w:tab w:val="left" w:pos="2800"/>
+          <w:tab w:val="left" w:pos="3360"/>
+          <w:tab w:val="left" w:pos="3920"/>
+          <w:tab w:val="left" w:pos="4480"/>
+          <w:tab w:val="left" w:pos="5040"/>
+          <w:tab w:val="left" w:pos="5600"/>
+          <w:tab w:val="left" w:pos="6160"/>
+          <w:tab w:val="left" w:pos="6720"/>
+        </w:tabs>
+        <w:autoSpaceDE w:val="0"/>
+        <w:autoSpaceDN w:val="0"/>
+        <w:adjustRightInd w:val="0"/>
+        <w:spacing w:after="0" w:line="300" w:lineRule="auto"/>
+        <w:rPr>
+          <w:rFonts w:ascii="Courier New" w:hAnsi="Courier New" w:cs="Courier New"/>
+        </w:rPr>
+      </w:pPr>
       <w:r>
         <w:rPr>
           <w:rFonts w:ascii="Courier New" w:hAnsi="Courier New" w:cs="Courier New"/>
@@ -3673,7 +3520,6 @@
         </w:rPr>
         <w:t>On Bob's Computer:</w:t>
       </w:r>
-      <w:bookmarkEnd w:id="0"/>
     </w:p>
     <w:p>
       <w:pPr>
@@ -4533,107 +4379,71 @@
           <w:sz w:val="20"/>
           <w:szCs w:val="20"/>
         </w:rPr>
-        <w:t xml:space="preserve">Decrypting the </w:t>
-      </w:r>
-      <w:proofErr w:type="spellStart"/>
-      <w:r>
-        <w:rPr>
-          <w:rFonts w:ascii="Courier New" w:hAnsi="Courier New" w:cs="Courier New"/>
-          <w:sz w:val="20"/>
-          <w:szCs w:val="20"/>
-        </w:rPr>
-        <w:t>ciphertext</w:t>
-      </w:r>
-      <w:proofErr w:type="spellEnd"/>
-      <w:r>
-        <w:rPr>
-          <w:rFonts w:ascii="Courier New" w:hAnsi="Courier New" w:cs="Courier New"/>
-          <w:sz w:val="20"/>
-          <w:szCs w:val="20"/>
-        </w:rPr>
-        <w:t xml:space="preserve"> using the 3DES key</w:t>
-      </w:r>
-    </w:p>
-    <w:p>
-      <w:pPr>
-        <w:widowControl w:val="0"/>
-        <w:tabs>
-          <w:tab w:val="left" w:pos="560"/>
-          <w:tab w:val="left" w:pos="1120"/>
-          <w:tab w:val="left" w:pos="1680"/>
-          <w:tab w:val="left" w:pos="2240"/>
-          <w:tab w:val="left" w:pos="2800"/>
-          <w:tab w:val="left" w:pos="3360"/>
-          <w:tab w:val="left" w:pos="3920"/>
-          <w:tab w:val="left" w:pos="4480"/>
-          <w:tab w:val="left" w:pos="5040"/>
-          <w:tab w:val="left" w:pos="5600"/>
-          <w:tab w:val="left" w:pos="6160"/>
-          <w:tab w:val="left" w:pos="6720"/>
-        </w:tabs>
-        <w:autoSpaceDE w:val="0"/>
-        <w:autoSpaceDN w:val="0"/>
-        <w:adjustRightInd w:val="0"/>
-        <w:spacing w:after="0" w:line="300" w:lineRule="auto"/>
-        <w:rPr>
-          <w:rFonts w:ascii="Courier New" w:hAnsi="Courier New" w:cs="Courier New"/>
-          <w:sz w:val="20"/>
-          <w:szCs w:val="20"/>
-        </w:rPr>
-      </w:pPr>
-    </w:p>
-    <w:p>
-      <w:pPr>
-        <w:widowControl w:val="0"/>
-        <w:tabs>
-          <w:tab w:val="left" w:pos="560"/>
-          <w:tab w:val="left" w:pos="1120"/>
-          <w:tab w:val="left" w:pos="1680"/>
-          <w:tab w:val="left" w:pos="2240"/>
-          <w:tab w:val="left" w:pos="2800"/>
-          <w:tab w:val="left" w:pos="3360"/>
-          <w:tab w:val="left" w:pos="3920"/>
-          <w:tab w:val="left" w:pos="4480"/>
-          <w:tab w:val="left" w:pos="5040"/>
-          <w:tab w:val="left" w:pos="5600"/>
-          <w:tab w:val="left" w:pos="6160"/>
-          <w:tab w:val="left" w:pos="6720"/>
-        </w:tabs>
-        <w:autoSpaceDE w:val="0"/>
-        <w:autoSpaceDN w:val="0"/>
-        <w:adjustRightInd w:val="0"/>
-        <w:spacing w:after="0" w:line="300" w:lineRule="auto"/>
-        <w:rPr>
-          <w:rFonts w:ascii="Courier New" w:hAnsi="Courier New" w:cs="Courier New"/>
-          <w:sz w:val="20"/>
-          <w:szCs w:val="20"/>
-        </w:rPr>
-      </w:pPr>
-      <w:r>
-        <w:rPr>
-          <w:rFonts w:ascii="Courier New" w:hAnsi="Courier New" w:cs="Courier New"/>
-          <w:sz w:val="20"/>
-          <w:szCs w:val="20"/>
-        </w:rPr>
-        <w:t xml:space="preserve">The </w:t>
-      </w:r>
-      <w:proofErr w:type="spellStart"/>
-      <w:r>
-        <w:rPr>
-          <w:rFonts w:ascii="Courier New" w:hAnsi="Courier New" w:cs="Courier New"/>
-          <w:sz w:val="20"/>
-          <w:szCs w:val="20"/>
-        </w:rPr>
-        <w:t>ciphertext</w:t>
-      </w:r>
-      <w:proofErr w:type="spellEnd"/>
-      <w:r>
-        <w:rPr>
-          <w:rFonts w:ascii="Courier New" w:hAnsi="Courier New" w:cs="Courier New"/>
-          <w:sz w:val="20"/>
-          <w:szCs w:val="20"/>
-        </w:rPr>
-        <w:t xml:space="preserve"> in hex is:</w:t>
+        <w:t>Decrypting the ciphertext using the 3DES key</w:t>
+      </w:r>
+    </w:p>
+    <w:p>
+      <w:pPr>
+        <w:widowControl w:val="0"/>
+        <w:tabs>
+          <w:tab w:val="left" w:pos="560"/>
+          <w:tab w:val="left" w:pos="1120"/>
+          <w:tab w:val="left" w:pos="1680"/>
+          <w:tab w:val="left" w:pos="2240"/>
+          <w:tab w:val="left" w:pos="2800"/>
+          <w:tab w:val="left" w:pos="3360"/>
+          <w:tab w:val="left" w:pos="3920"/>
+          <w:tab w:val="left" w:pos="4480"/>
+          <w:tab w:val="left" w:pos="5040"/>
+          <w:tab w:val="left" w:pos="5600"/>
+          <w:tab w:val="left" w:pos="6160"/>
+          <w:tab w:val="left" w:pos="6720"/>
+        </w:tabs>
+        <w:autoSpaceDE w:val="0"/>
+        <w:autoSpaceDN w:val="0"/>
+        <w:adjustRightInd w:val="0"/>
+        <w:spacing w:after="0" w:line="300" w:lineRule="auto"/>
+        <w:rPr>
+          <w:rFonts w:ascii="Courier New" w:hAnsi="Courier New" w:cs="Courier New"/>
+          <w:sz w:val="20"/>
+          <w:szCs w:val="20"/>
+        </w:rPr>
+      </w:pPr>
+    </w:p>
+    <w:p>
+      <w:pPr>
+        <w:widowControl w:val="0"/>
+        <w:tabs>
+          <w:tab w:val="left" w:pos="560"/>
+          <w:tab w:val="left" w:pos="1120"/>
+          <w:tab w:val="left" w:pos="1680"/>
+          <w:tab w:val="left" w:pos="2240"/>
+          <w:tab w:val="left" w:pos="2800"/>
+          <w:tab w:val="left" w:pos="3360"/>
+          <w:tab w:val="left" w:pos="3920"/>
+          <w:tab w:val="left" w:pos="4480"/>
+          <w:tab w:val="left" w:pos="5040"/>
+          <w:tab w:val="left" w:pos="5600"/>
+          <w:tab w:val="left" w:pos="6160"/>
+          <w:tab w:val="left" w:pos="6720"/>
+        </w:tabs>
+        <w:autoSpaceDE w:val="0"/>
+        <w:autoSpaceDN w:val="0"/>
+        <w:adjustRightInd w:val="0"/>
+        <w:spacing w:after="0" w:line="300" w:lineRule="auto"/>
+        <w:rPr>
+          <w:rFonts w:ascii="Courier New" w:hAnsi="Courier New" w:cs="Courier New"/>
+          <w:sz w:val="20"/>
+          <w:szCs w:val="20"/>
+        </w:rPr>
+      </w:pPr>
+      <w:r>
+        <w:rPr>
+          <w:rFonts w:ascii="Courier New" w:hAnsi="Courier New" w:cs="Courier New"/>
+          <w:sz w:val="20"/>
+          <w:szCs w:val="20"/>
+        </w:rPr>
+        <w:t>The ciphertext in hex is:</w:t>
       </w:r>
     </w:p>
     <w:p>
@@ -5547,7 +5357,7 @@
 </file>
 
 <file path=word/numbering.xml><?xml version="1.0" encoding="utf-8"?>
-<w:numbering xmlns:wpc="http://schemas.microsoft.com/office/word/2010/wordprocessingCanvas" xmlns:mc="http://schemas.openxmlformats.org/markup-compatibility/2006" xmlns:o="urn:schemas-microsoft-com:office:office" xmlns:r="http://schemas.openxmlformats.org/officeDocument/2006/relationships" xmlns:m="http://schemas.openxmlformats.org/officeDocument/2006/math" xmlns:v="urn:schemas-microsoft-com:vml" xmlns:wp14="http://schemas.microsoft.com/office/word/2010/wordprocessingDrawing" xmlns:wp="http://schemas.openxmlformats.org/drawingml/2006/wordprocessingDrawing" xmlns:w10="urn:schemas-microsoft-com:office:word" xmlns:w="http://schemas.openxmlformats.org/wordprocessingml/2006/main" xmlns:w14="http://schemas.microsoft.com/office/word/2010/wordml" xmlns:wpg="http://schemas.microsoft.com/office/word/2010/wordprocessingGroup" xmlns:wpi="http://schemas.microsoft.com/office/word/2010/wordprocessingInk" xmlns:wne="http://schemas.microsoft.com/office/word/2006/wordml" xmlns:wps="http://schemas.microsoft.com/office/word/2010/wordprocessingShape" mc:Ignorable="w14 wp14">
+<w:numbering xmlns:wpc="http://schemas.microsoft.com/office/word/2010/wordprocessingCanvas" xmlns:mo="http://schemas.microsoft.com/office/mac/office/2008/main" xmlns:mc="http://schemas.openxmlformats.org/markup-compatibility/2006" xmlns:mv="urn:schemas-microsoft-com:mac:vml" xmlns:o="urn:schemas-microsoft-com:office:office" xmlns:r="http://schemas.openxmlformats.org/officeDocument/2006/relationships" xmlns:m="http://schemas.openxmlformats.org/officeDocument/2006/math" xmlns:v="urn:schemas-microsoft-com:vml" xmlns:wp14="http://schemas.microsoft.com/office/word/2010/wordprocessingDrawing" xmlns:wp="http://schemas.openxmlformats.org/drawingml/2006/wordprocessingDrawing" xmlns:w10="urn:schemas-microsoft-com:office:word" xmlns:w="http://schemas.openxmlformats.org/wordprocessingml/2006/main" xmlns:w14="http://schemas.microsoft.com/office/word/2010/wordml" xmlns:wpg="http://schemas.microsoft.com/office/word/2010/wordprocessingGroup" xmlns:wpi="http://schemas.microsoft.com/office/word/2010/wordprocessingInk" xmlns:wne="http://schemas.microsoft.com/office/word/2006/wordml" xmlns:wps="http://schemas.microsoft.com/office/word/2010/wordprocessingShape" mc:Ignorable="w14 wp14">
   <w:abstractNum w:abstractNumId="0">
     <w:nsid w:val="00000001"/>
     <w:multiLevelType w:val="hybridMultilevel"/>
@@ -7245,7 +7055,7 @@
       </w:pPr>
     </w:pPrDefault>
   </w:docDefaults>
-  <w:latentStyles w:defLockedState="0" w:defUIPriority="99" w:defSemiHidden="1" w:defUnhideWhenUsed="1" w:defQFormat="0" w:count="267">
+  <w:latentStyles w:defLockedState="0" w:defUIPriority="99" w:defSemiHidden="1" w:defUnhideWhenUsed="1" w:defQFormat="0" w:count="276">
     <w:lsdException w:name="Normal" w:semiHidden="0" w:uiPriority="0" w:unhideWhenUsed="0" w:qFormat="1"/>
     <w:lsdException w:name="heading 1" w:semiHidden="0" w:uiPriority="9" w:unhideWhenUsed="0" w:qFormat="1"/>
     <w:lsdException w:name="heading 2" w:uiPriority="9" w:qFormat="1"/>
@@ -7495,7 +7305,7 @@
 </file>
 
 <file path=word/stylesWithEffects.xml><?xml version="1.0" encoding="utf-8"?>
-<w:styles xmlns:wpc="http://schemas.microsoft.com/office/word/2010/wordprocessingCanvas" xmlns:mc="http://schemas.openxmlformats.org/markup-compatibility/2006" xmlns:o="urn:schemas-microsoft-com:office:office" xmlns:r="http://schemas.openxmlformats.org/officeDocument/2006/relationships" xmlns:m="http://schemas.openxmlformats.org/officeDocument/2006/math" xmlns:v="urn:schemas-microsoft-com:vml" xmlns:wp14="http://schemas.microsoft.com/office/word/2010/wordprocessingDrawing" xmlns:wp="http://schemas.openxmlformats.org/drawingml/2006/wordprocessingDrawing" xmlns:w10="urn:schemas-microsoft-com:office:word" xmlns:w="http://schemas.openxmlformats.org/wordprocessingml/2006/main" xmlns:w14="http://schemas.microsoft.com/office/word/2010/wordml" xmlns:wpg="http://schemas.microsoft.com/office/word/2010/wordprocessingGroup" xmlns:wpi="http://schemas.microsoft.com/office/word/2010/wordprocessingInk" xmlns:wne="http://schemas.microsoft.com/office/word/2006/wordml" xmlns:wps="http://schemas.microsoft.com/office/word/2010/wordprocessingShape" mc:Ignorable="w14 wp14">
+<w:styles xmlns:wpc="http://schemas.microsoft.com/office/word/2010/wordprocessingCanvas" xmlns:mo="http://schemas.microsoft.com/office/mac/office/2008/main" xmlns:mc="http://schemas.openxmlformats.org/markup-compatibility/2006" xmlns:mv="urn:schemas-microsoft-com:mac:vml" xmlns:o="urn:schemas-microsoft-com:office:office" xmlns:r="http://schemas.openxmlformats.org/officeDocument/2006/relationships" xmlns:m="http://schemas.openxmlformats.org/officeDocument/2006/math" xmlns:v="urn:schemas-microsoft-com:vml" xmlns:wp14="http://schemas.microsoft.com/office/word/2010/wordprocessingDrawing" xmlns:wp="http://schemas.openxmlformats.org/drawingml/2006/wordprocessingDrawing" xmlns:w10="urn:schemas-microsoft-com:office:word" xmlns:w="http://schemas.openxmlformats.org/wordprocessingml/2006/main" xmlns:w14="http://schemas.microsoft.com/office/word/2010/wordml" xmlns:wpg="http://schemas.microsoft.com/office/word/2010/wordprocessingGroup" xmlns:wpi="http://schemas.microsoft.com/office/word/2010/wordprocessingInk" xmlns:wne="http://schemas.microsoft.com/office/word/2006/wordml" xmlns:wps="http://schemas.microsoft.com/office/word/2010/wordprocessingShape" mc:Ignorable="w14 wp14">
   <w:docDefaults>
     <w:rPrDefault>
       <w:rPr>
@@ -7511,7 +7321,7 @@
       </w:pPr>
     </w:pPrDefault>
   </w:docDefaults>
-  <w:latentStyles w:defLockedState="0" w:defUIPriority="99" w:defSemiHidden="1" w:defUnhideWhenUsed="1" w:defQFormat="0" w:count="267">
+  <w:latentStyles w:defLockedState="0" w:defUIPriority="99" w:defSemiHidden="1" w:defUnhideWhenUsed="1" w:defQFormat="0" w:count="276">
     <w:lsdException w:name="Normal" w:semiHidden="0" w:uiPriority="0" w:unhideWhenUsed="0" w:qFormat="1"/>
     <w:lsdException w:name="heading 1" w:semiHidden="0" w:uiPriority="9" w:unhideWhenUsed="0" w:qFormat="1"/>
     <w:lsdException w:name="heading 2" w:uiPriority="9" w:qFormat="1"/>

</xml_diff>